<commit_message>
app works and apk works, currently hsving issues with sql and with aws server. added validity check featre of testing all pregame fields have been filled out
</commit_message>
<xml_diff>
--- a/Sql types for my project.docx
+++ b/Sql types for my project.docx
@@ -308,23 +308,29 @@
     <w:p>
       <w:pPr>
         <w:rPr>
-          <w:lang w:val="en-US"/>
-        </w:rPr>
-      </w:pPr>
-      <w:proofErr w:type="spellStart"/>
-      <w:r>
+          <w:strike/>
+          <w:lang w:val="en-US"/>
+        </w:rPr>
+      </w:pPr>
+      <w:proofErr w:type="spellStart"/>
+      <w:r>
+        <w:rPr>
+          <w:strike/>
+        </w:rPr>
         <w:t>driverStation</w:t>
       </w:r>
       <w:proofErr w:type="spellEnd"/>
       <w:r>
         <w:rPr>
-          <w:lang w:val="en-US"/>
-        </w:rPr>
-        <w:t xml:space="preserve"> </w:t>
-      </w:r>
-      <w:r>
-        <w:rPr>
-          <w:rFonts w:ascii="Arial" w:hAnsi="Arial" w:cs="Arial"/>
+          <w:strike/>
+          <w:lang w:val="en-US"/>
+        </w:rPr>
+        <w:t xml:space="preserve"> </w:t>
+      </w:r>
+      <w:r>
+        <w:rPr>
+          <w:rFonts w:ascii="Arial" w:hAnsi="Arial" w:cs="Arial"/>
+          <w:strike/>
           <w:color w:val="202124"/>
           <w:sz w:val="21"/>
           <w:szCs w:val="21"/>
@@ -335,6 +341,7 @@
       <w:r>
         <w:rPr>
           <w:rFonts w:ascii="Arial" w:hAnsi="Arial" w:cs="Arial"/>
+          <w:strike/>
           <w:color w:val="202124"/>
           <w:sz w:val="21"/>
           <w:szCs w:val="21"/>
@@ -362,23 +369,29 @@
     <w:p>
       <w:pPr>
         <w:rPr>
-          <w:lang w:val="en-US"/>
-        </w:rPr>
-      </w:pPr>
-      <w:proofErr w:type="spellStart"/>
-      <w:r>
+          <w:strike/>
+          <w:lang w:val="en-US"/>
+        </w:rPr>
+      </w:pPr>
+      <w:proofErr w:type="spellStart"/>
+      <w:r>
+        <w:rPr>
+          <w:strike/>
+        </w:rPr>
         <w:t>startPlace</w:t>
       </w:r>
       <w:proofErr w:type="spellEnd"/>
       <w:r>
         <w:rPr>
-          <w:lang w:val="en-US"/>
-        </w:rPr>
-        <w:t xml:space="preserve"> </w:t>
-      </w:r>
-      <w:r>
-        <w:rPr>
-          <w:rFonts w:ascii="Arial" w:hAnsi="Arial" w:cs="Arial"/>
+          <w:strike/>
+          <w:lang w:val="en-US"/>
+        </w:rPr>
+        <w:t xml:space="preserve"> </w:t>
+      </w:r>
+      <w:r>
+        <w:rPr>
+          <w:rFonts w:ascii="Arial" w:hAnsi="Arial" w:cs="Arial"/>
+          <w:strike/>
           <w:color w:val="202124"/>
           <w:sz w:val="21"/>
           <w:szCs w:val="21"/>
@@ -389,17 +402,19 @@
       <w:r>
         <w:rPr>
           <w:rFonts w:ascii="Arial" w:hAnsi="Arial" w:cs="Arial"/>
-          <w:color w:val="202124"/>
-          <w:sz w:val="21"/>
-          <w:szCs w:val="21"/>
-          <w:shd w:val="clear" w:color="auto" w:fill="FFFFFF"/>
-          <w:lang w:val="en-US"/>
-        </w:rPr>
-        <w:t>,</w:t>
-      </w:r>
-      <w:r>
-        <w:rPr>
-          <w:rFonts w:ascii="Arial" w:hAnsi="Arial" w:cs="Arial"/>
+          <w:strike/>
+          <w:color w:val="202124"/>
+          <w:sz w:val="21"/>
+          <w:szCs w:val="21"/>
+          <w:shd w:val="clear" w:color="auto" w:fill="FFFFFF"/>
+          <w:lang w:val="en-US"/>
+        </w:rPr>
+        <w:t>,</w:t>
+      </w:r>
+      <w:r>
+        <w:rPr>
+          <w:rFonts w:ascii="Arial" w:hAnsi="Arial" w:cs="Arial"/>
+          <w:strike/>
           <w:color w:val="202124"/>
           <w:sz w:val="21"/>
           <w:szCs w:val="21"/>

</xml_diff>